<commit_message>
Update bill print template.
</commit_message>
<xml_diff>
--- a/logistics-express-server/src/main/resources/template/bill.docx
+++ b/logistics-express-server/src/main/resources/template/bill.docx
@@ -7,19 +7,24 @@
         <w:tblStyle w:val="a3"/>
         <w:tblpPr w:leftFromText="180" w:rightFromText="180" w:vertAnchor="text" w:tblpXSpec="center" w:tblpY="1"/>
         <w:tblOverlap w:val="never"/>
-        <w:tblW w:w="5443" w:type="dxa"/>
+        <w:tblW w:w="5170" w:type="dxa"/>
         <w:jc w:val="center"/>
+        <w:tblBorders>
+          <w:top w:val="single" w:sz="8" w:space="0" w:color="auto"/>
+          <w:left w:val="single" w:sz="8" w:space="0" w:color="auto"/>
+          <w:bottom w:val="single" w:sz="8" w:space="0" w:color="auto"/>
+          <w:right w:val="single" w:sz="8" w:space="0" w:color="auto"/>
+          <w:insideH w:val="single" w:sz="8" w:space="0" w:color="auto"/>
+          <w:insideV w:val="single" w:sz="8" w:space="0" w:color="auto"/>
+        </w:tblBorders>
         <w:tblLayout w:type="fixed"/>
         <w:tblLook w:val="04A0" w:firstRow="1" w:lastRow="0" w:firstColumn="1" w:lastColumn="0" w:noHBand="0" w:noVBand="1"/>
       </w:tblPr>
       <w:tblGrid>
-        <w:gridCol w:w="1129"/>
-        <w:gridCol w:w="709"/>
-        <w:gridCol w:w="1843"/>
-        <w:gridCol w:w="178"/>
-        <w:gridCol w:w="531"/>
-        <w:gridCol w:w="283"/>
-        <w:gridCol w:w="770"/>
+        <w:gridCol w:w="1271"/>
+        <w:gridCol w:w="2830"/>
+        <w:gridCol w:w="425"/>
+        <w:gridCol w:w="644"/>
       </w:tblGrid>
       <w:tr>
         <w:trPr>
@@ -27,8 +32,8 @@
         </w:trPr>
         <w:tc>
           <w:tcPr>
-            <w:tcW w:w="4673" w:type="dxa"/>
-            <w:gridSpan w:val="6"/>
+            <w:tcW w:w="4526" w:type="dxa"/>
+            <w:gridSpan w:val="3"/>
             <w:vAlign w:val="center"/>
           </w:tcPr>
           <w:p>
@@ -86,7 +91,7 @@
         </w:tc>
         <w:tc>
           <w:tcPr>
-            <w:tcW w:w="770" w:type="dxa"/>
+            <w:tcW w:w="644" w:type="dxa"/>
             <w:vAlign w:val="center"/>
           </w:tcPr>
           <w:p>
@@ -104,13 +109,13 @@
       </w:tr>
       <w:tr>
         <w:trPr>
-          <w:trHeight w:hRule="exact" w:val="510"/>
+          <w:trHeight w:hRule="exact" w:val="491"/>
           <w:jc w:val="center"/>
         </w:trPr>
         <w:tc>
           <w:tcPr>
-            <w:tcW w:w="5443" w:type="dxa"/>
-            <w:gridSpan w:val="7"/>
+            <w:tcW w:w="5170" w:type="dxa"/>
+            <w:gridSpan w:val="4"/>
             <w:tcMar>
               <w:left w:w="0" w:type="dxa"/>
               <w:right w:w="0" w:type="dxa"/>
@@ -173,13 +178,13 @@
       </w:tr>
       <w:tr>
         <w:trPr>
-          <w:trHeight w:hRule="exact" w:val="510"/>
+          <w:trHeight w:hRule="exact" w:val="577"/>
           <w:jc w:val="center"/>
         </w:trPr>
         <w:tc>
           <w:tcPr>
-            <w:tcW w:w="5443" w:type="dxa"/>
-            <w:gridSpan w:val="7"/>
+            <w:tcW w:w="5170" w:type="dxa"/>
+            <w:gridSpan w:val="4"/>
             <w:tcMar>
               <w:left w:w="0" w:type="dxa"/>
               <w:right w:w="0" w:type="dxa"/>
@@ -201,81 +206,41 @@
                 <w:rFonts w:ascii="黑体" w:eastAsia="黑体" w:hAnsi="黑体"/>
                 <w:b/>
                 <w:bCs/>
-                <w:sz w:val="28"/>
-                <w:szCs w:val="28"/>
+                <w:sz w:val="32"/>
+                <w:szCs w:val="32"/>
               </w:rPr>
               <w:fldChar w:fldCharType="begin"/>
             </w:r>
             <w:r>
               <w:rPr>
                 <w:rFonts w:ascii="黑体" w:eastAsia="黑体" w:hAnsi="黑体"/>
-                <w:b/>
-                <w:bCs/>
-                <w:sz w:val="28"/>
-                <w:szCs w:val="28"/>
-              </w:rPr>
-              <w:instrText xml:space="preserve"> </w:instrText>
-            </w:r>
-            <w:r>
-              <w:rPr>
-                <w:rFonts w:ascii="黑体" w:eastAsia="黑体" w:hAnsi="黑体" w:hint="eastAsia"/>
-                <w:b/>
-                <w:bCs/>
-                <w:sz w:val="28"/>
-                <w:szCs w:val="28"/>
-              </w:rPr>
-              <w:instrText>eq \o\ac(</w:instrText>
-            </w:r>
-            <w:r>
-              <w:rPr>
-                <w:rFonts w:ascii="黑体" w:eastAsia="黑体" w:hAnsi="黑体" w:hint="eastAsia"/>
-                <w:b/>
-                <w:bCs/>
-                <w:position w:val="-5"/>
-                <w:sz w:val="44"/>
-                <w:szCs w:val="28"/>
-              </w:rPr>
-              <w:instrText>□</w:instrText>
-            </w:r>
-            <w:r>
-              <w:rPr>
-                <w:rFonts w:ascii="黑体" w:eastAsia="黑体" w:hAnsi="黑体" w:hint="eastAsia"/>
-                <w:b/>
-                <w:bCs/>
-                <w:sz w:val="28"/>
-                <w:szCs w:val="28"/>
-              </w:rPr>
-              <w:instrText>,集)</w:instrText>
-            </w:r>
-            <w:r>
-              <w:rPr>
-                <w:rFonts w:ascii="黑体" w:eastAsia="黑体" w:hAnsi="黑体"/>
-                <w:b/>
-                <w:bCs/>
-                <w:sz w:val="28"/>
-                <w:szCs w:val="28"/>
-              </w:rPr>
-              <w:fldChar w:fldCharType="end"/>
-            </w:r>
-            <w:r>
-              <w:rPr>
-                <w:rFonts w:ascii="黑体" w:eastAsia="黑体" w:hAnsi="黑体" w:hint="eastAsia"/>
                 <w:b/>
                 <w:bCs/>
                 <w:sz w:val="32"/>
                 <w:szCs w:val="32"/>
               </w:rPr>
-              <w:t>1</w:t>
-            </w:r>
-            <w:r>
-              <w:rPr>
-                <w:rFonts w:ascii="黑体" w:eastAsia="黑体" w:hAnsi="黑体"/>
+              <w:instrText xml:space="preserve"> </w:instrText>
+            </w:r>
+            <w:r>
+              <w:rPr>
+                <w:rFonts w:ascii="黑体" w:eastAsia="黑体" w:hAnsi="黑体" w:hint="eastAsia"/>
                 <w:b/>
                 <w:bCs/>
                 <w:sz w:val="32"/>
                 <w:szCs w:val="32"/>
               </w:rPr>
-              <w:t>70</w:t>
+              <w:instrText>eq \o\ac(</w:instrText>
+            </w:r>
+            <w:r>
+              <w:rPr>
+                <w:rFonts w:ascii="黑体" w:eastAsia="黑体" w:hAnsi="黑体" w:hint="eastAsia"/>
+                <w:b/>
+                <w:bCs/>
+                <w:position w:val="-5"/>
+                <w:sz w:val="48"/>
+                <w:szCs w:val="32"/>
+              </w:rPr>
+              <w:instrText>□</w:instrText>
             </w:r>
             <w:r>
               <w:rPr>
@@ -285,6 +250,46 @@
                 <w:sz w:val="32"/>
                 <w:szCs w:val="32"/>
               </w:rPr>
+              <w:instrText>,集)</w:instrText>
+            </w:r>
+            <w:r>
+              <w:rPr>
+                <w:rFonts w:ascii="黑体" w:eastAsia="黑体" w:hAnsi="黑体"/>
+                <w:b/>
+                <w:bCs/>
+                <w:sz w:val="32"/>
+                <w:szCs w:val="32"/>
+              </w:rPr>
+              <w:fldChar w:fldCharType="end"/>
+            </w:r>
+            <w:r>
+              <w:rPr>
+                <w:rFonts w:ascii="黑体" w:eastAsia="黑体" w:hAnsi="黑体" w:hint="eastAsia"/>
+                <w:b/>
+                <w:bCs/>
+                <w:sz w:val="32"/>
+                <w:szCs w:val="32"/>
+              </w:rPr>
+              <w:t>1</w:t>
+            </w:r>
+            <w:r>
+              <w:rPr>
+                <w:rFonts w:ascii="黑体" w:eastAsia="黑体" w:hAnsi="黑体"/>
+                <w:b/>
+                <w:bCs/>
+                <w:sz w:val="32"/>
+                <w:szCs w:val="32"/>
+              </w:rPr>
+              <w:t>70</w:t>
+            </w:r>
+            <w:r>
+              <w:rPr>
+                <w:rFonts w:ascii="黑体" w:eastAsia="黑体" w:hAnsi="黑体" w:hint="eastAsia"/>
+                <w:b/>
+                <w:bCs/>
+                <w:sz w:val="32"/>
+                <w:szCs w:val="32"/>
+              </w:rPr>
               <w:t>鄂A</w:t>
             </w:r>
           </w:p>
@@ -292,13 +297,13 @@
       </w:tr>
       <w:tr>
         <w:trPr>
-          <w:trHeight w:hRule="exact" w:val="881"/>
+          <w:trHeight w:hRule="exact" w:val="1130"/>
           <w:jc w:val="center"/>
         </w:trPr>
         <w:tc>
           <w:tcPr>
-            <w:tcW w:w="5443" w:type="dxa"/>
-            <w:gridSpan w:val="7"/>
+            <w:tcW w:w="5170" w:type="dxa"/>
+            <w:gridSpan w:val="4"/>
             <w:tcMar>
               <w:left w:w="0" w:type="dxa"/>
               <w:right w:w="0" w:type="dxa"/>
@@ -308,28 +313,26 @@
             <w:pPr>
               <w:rPr>
                 <w:rFonts w:ascii="黑体" w:eastAsia="黑体" w:hAnsi="黑体"/>
-                <w:sz w:val="15"/>
-                <w:szCs w:val="15"/>
+                <w:szCs w:val="21"/>
               </w:rPr>
             </w:pPr>
             <w:r>
               <w:rPr>
                 <w:rFonts w:ascii="黑体" w:eastAsia="黑体" w:hAnsi="黑体" w:hint="eastAsia"/>
                 <w:noProof/>
-                <w:sz w:val="15"/>
-                <w:szCs w:val="15"/>
+                <w:szCs w:val="21"/>
                 <w:lang w:val="zh-CN"/>
               </w:rPr>
               <w:drawing>
-                <wp:anchor distT="180340" distB="180340" distL="0" distR="0" simplePos="0" relativeHeight="251662336" behindDoc="0" locked="0" layoutInCell="1" allowOverlap="1" wp14:anchorId="765183C4" wp14:editId="0D6BC4B5">
+                <wp:anchor distT="180340" distB="180340" distL="0" distR="0" simplePos="0" relativeHeight="251662336" behindDoc="0" locked="0" layoutInCell="1" allowOverlap="1" wp14:anchorId="765183C4" wp14:editId="47535337">
                   <wp:simplePos x="0" y="0"/>
                   <wp:positionH relativeFrom="column">
-                    <wp:posOffset>-269875</wp:posOffset>
+                    <wp:posOffset>-322580</wp:posOffset>
                   </wp:positionH>
                   <wp:positionV relativeFrom="page">
-                    <wp:posOffset>127635</wp:posOffset>
+                    <wp:posOffset>128270</wp:posOffset>
                   </wp:positionV>
-                  <wp:extent cx="255270" cy="291465"/>
+                  <wp:extent cx="325120" cy="370840"/>
                   <wp:effectExtent l="0" t="0" r="0" b="0"/>
                   <wp:wrapSquare wrapText="bothSides"/>
                   <wp:docPr id="2" name="图片 2"/>
@@ -358,7 +361,7 @@
                         <pic:spPr>
                           <a:xfrm>
                             <a:off x="0" y="0"/>
-                            <a:ext cx="255270" cy="291465"/>
+                            <a:ext cx="325120" cy="370840"/>
                           </a:xfrm>
                           <a:prstGeom prst="rect">
                             <a:avLst/>
@@ -379,16 +382,14 @@
             <w:r>
               <w:rPr>
                 <w:rFonts w:ascii="黑体" w:eastAsia="黑体" w:hAnsi="黑体" w:hint="eastAsia"/>
-                <w:sz w:val="15"/>
-                <w:szCs w:val="15"/>
+                <w:szCs w:val="21"/>
               </w:rPr>
               <w:t xml:space="preserve">洪小杰 </w:t>
             </w:r>
             <w:r>
               <w:rPr>
                 <w:rFonts w:ascii="黑体" w:eastAsia="黑体" w:hAnsi="黑体"/>
-                <w:sz w:val="15"/>
-                <w:szCs w:val="15"/>
+                <w:szCs w:val="21"/>
               </w:rPr>
               <w:t>13926598745</w:t>
             </w:r>
@@ -397,31 +398,27 @@
             <w:pPr>
               <w:rPr>
                 <w:rFonts w:ascii="黑体" w:eastAsia="黑体" w:hAnsi="黑体"/>
-                <w:sz w:val="15"/>
-                <w:szCs w:val="15"/>
-              </w:rPr>
-            </w:pPr>
-            <w:r>
-              <w:rPr>
-                <w:rFonts w:ascii="黑体" w:eastAsia="黑体" w:hAnsi="黑体" w:hint="eastAsia"/>
-                <w:sz w:val="15"/>
-                <w:szCs w:val="15"/>
+                <w:szCs w:val="21"/>
+              </w:rPr>
+            </w:pPr>
+            <w:r>
+              <w:rPr>
+                <w:rFonts w:ascii="黑体" w:eastAsia="黑体" w:hAnsi="黑体" w:hint="eastAsia"/>
+                <w:szCs w:val="21"/>
               </w:rPr>
               <w:t>海河东路8</w:t>
             </w:r>
             <w:r>
               <w:rPr>
                 <w:rFonts w:ascii="黑体" w:eastAsia="黑体" w:hAnsi="黑体"/>
-                <w:sz w:val="15"/>
-                <w:szCs w:val="15"/>
+                <w:szCs w:val="21"/>
               </w:rPr>
               <w:t>8</w:t>
             </w:r>
             <w:r>
               <w:rPr>
                 <w:rFonts w:ascii="黑体" w:eastAsia="黑体" w:hAnsi="黑体" w:hint="eastAsia"/>
-                <w:sz w:val="15"/>
-                <w:szCs w:val="15"/>
+                <w:szCs w:val="21"/>
               </w:rPr>
               <w:t>号</w:t>
             </w:r>
@@ -430,47 +427,44 @@
       </w:tr>
       <w:tr>
         <w:trPr>
-          <w:trHeight w:hRule="exact" w:val="720"/>
+          <w:trHeight w:hRule="exact" w:val="850"/>
           <w:jc w:val="center"/>
         </w:trPr>
         <w:tc>
           <w:tcPr>
-            <w:tcW w:w="5443" w:type="dxa"/>
-            <w:gridSpan w:val="7"/>
+            <w:tcW w:w="5170" w:type="dxa"/>
+            <w:gridSpan w:val="4"/>
             <w:tcMar>
               <w:left w:w="0" w:type="dxa"/>
               <w:right w:w="0" w:type="dxa"/>
             </w:tcMar>
-            <w:vAlign w:val="center"/>
           </w:tcPr>
           <w:p>
             <w:pPr>
               <w:rPr>
                 <w:rFonts w:ascii="黑体" w:eastAsia="黑体" w:hAnsi="黑体"/>
-                <w:sz w:val="15"/>
-                <w:szCs w:val="15"/>
+                <w:szCs w:val="21"/>
               </w:rPr>
             </w:pPr>
             <w:r>
               <w:rPr>
                 <w:rFonts w:ascii="黑体" w:eastAsia="黑体" w:hAnsi="黑体"/>
                 <w:noProof/>
-                <w:sz w:val="15"/>
-                <w:szCs w:val="15"/>
+                <w:szCs w:val="21"/>
               </w:rPr>
               <mc:AlternateContent>
                 <mc:Choice Requires="wps">
                   <w:drawing>
-                    <wp:anchor distT="0" distB="0" distL="0" distR="0" simplePos="0" relativeHeight="251659264" behindDoc="0" locked="0" layoutInCell="1" allowOverlap="1" wp14:anchorId="47D9E517" wp14:editId="3507DBB6">
+                    <wp:anchor distT="0" distB="0" distL="0" distR="0" simplePos="0" relativeHeight="251659264" behindDoc="0" locked="0" layoutInCell="1" allowOverlap="1" wp14:anchorId="47D9E517" wp14:editId="2E06D7AA">
                       <wp:simplePos x="0" y="0"/>
                       <wp:positionH relativeFrom="column">
-                        <wp:posOffset>-264795</wp:posOffset>
+                        <wp:posOffset>-334010</wp:posOffset>
                       </wp:positionH>
                       <wp:positionV relativeFrom="paragraph">
-                        <wp:posOffset>61595</wp:posOffset>
+                        <wp:posOffset>111760</wp:posOffset>
                       </wp:positionV>
-                      <wp:extent cx="257810" cy="253365"/>
-                      <wp:effectExtent l="0" t="0" r="8890" b="0"/>
+                      <wp:extent cx="342265" cy="325120"/>
+                      <wp:effectExtent l="0" t="0" r="635" b="0"/>
                       <wp:wrapSquare wrapText="bothSides"/>
                       <wp:docPr id="217" name="文本框 2"/>
                       <wp:cNvGraphicFramePr>
@@ -485,7 +479,7 @@
                             <wps:spPr bwMode="auto">
                               <a:xfrm>
                                 <a:off x="0" y="0"/>
-                                <a:ext cx="257810" cy="253365"/>
+                                <a:ext cx="342265" cy="325120"/>
                               </a:xfrm>
                               <a:prstGeom prst="rect">
                                 <a:avLst/>
@@ -508,16 +502,16 @@
                                     <w:rPr>
                                       <w:b/>
                                       <w:bCs/>
-                                      <w:sz w:val="28"/>
-                                      <w:szCs w:val="28"/>
+                                      <w:sz w:val="32"/>
+                                      <w:szCs w:val="32"/>
                                     </w:rPr>
                                   </w:pPr>
                                   <w:r>
                                     <w:rPr>
                                       <w:b/>
                                       <w:bCs/>
-                                      <w:sz w:val="28"/>
-                                      <w:szCs w:val="28"/>
+                                      <w:sz w:val="32"/>
+                                      <w:szCs w:val="32"/>
                                     </w:rPr>
                                     <w:t>寄</w:t>
                                   </w:r>
@@ -545,7 +539,7 @@
                       <v:stroke joinstyle="miter"/>
                       <v:path gradientshapeok="t" o:connecttype="rect"/>
                     </v:shapetype>
-                    <v:shape id="文本框 2" o:spid="_x0000_s1026" type="#_x0000_t202" style="position:absolute;left:0;text-align:left;margin-left:-20.85pt;margin-top:4.85pt;width:20.3pt;height:19.95pt;z-index:251659264;visibility:visible;mso-wrap-style:square;mso-width-percent:0;mso-height-percent:0;mso-wrap-distance-left:0;mso-wrap-distance-top:0;mso-wrap-distance-right:0;mso-wrap-distance-bottom:0;mso-position-horizontal:absolute;mso-position-horizontal-relative:text;mso-position-vertical:absolute;mso-position-vertical-relative:text;mso-width-percent:0;mso-height-percent:0;mso-width-relative:margin;mso-height-relative:margin;v-text-anchor:top" o:gfxdata="UEsDBBQABgAIAAAAIQC2gziS/gAAAOEBAAATAAAAW0NvbnRlbnRfVHlwZXNdLnhtbJSRQU7DMBBF&#10;90jcwfIWJU67QAgl6YK0S0CoHGBkTxKLZGx5TGhvj5O2G0SRWNoz/78nu9wcxkFMGNg6quQqL6RA&#10;0s5Y6ir5vt9lD1JwBDIwOMJKHpHlpr69KfdHjyxSmriSfYz+USnWPY7AufNIadK6MEJMx9ApD/oD&#10;OlTrorhX2lFEilmcO2RdNtjC5xDF9pCuTyYBB5bi6bQ4syoJ3g9WQ0ymaiLzg5KdCXlKLjvcW893&#10;SUOqXwnz5DrgnHtJTxOsQfEKIT7DmDSUCaxw7Rqn8787ZsmRM9e2VmPeBN4uqYvTtW7jvijg9N/y&#10;JsXecLq0q+WD6m8AAAD//wMAUEsDBBQABgAIAAAAIQA4/SH/1gAAAJQBAAALAAAAX3JlbHMvLnJl&#10;bHOkkMFqwzAMhu+DvYPRfXGawxijTi+j0GvpHsDYimMaW0Yy2fr2M4PBMnrbUb/Q94l/f/hMi1qR&#10;JVI2sOt6UJgd+ZiDgffL8ekFlFSbvV0oo4EbChzGx4f9GRdb25HMsYhqlCwG5lrLq9biZkxWOiqY&#10;22YiTra2kYMu1l1tQD30/bPm3wwYN0x18gb45AdQl1tp5j/sFB2T0FQ7R0nTNEV3j6o9feQzro1i&#10;OWA14Fm+Q8a1a8+Bvu/d/dMb2JY5uiPbhG/ktn4cqGU/er3pcvwCAAD//wMAUEsDBBQABgAIAAAA&#10;IQCy/MiNJwIAAA0EAAAOAAAAZHJzL2Uyb0RvYy54bWysU82OEzEMviPxDlHudNpZdXcZdbpauhQh&#10;LT/SwgO4mUwnIomHJO1MeQD2DThx4c5z9TlwMm13gRsih8iJ7c/2Z3t21RvNttJ5hbbkk9GYM2kF&#10;VsquS/7xw/LZJWc+gK1Ao5Ul30nPr+ZPn8y6tpA5Nqgr6RiBWF90bcmbENoiy7xopAE/wlZaUtbo&#10;DAR6unVWOegI3egsH4/Psw5d1ToU0nv6vRmUfJ7w61qK8K6uvQxMl5xyC+l26V7FO5vPoFg7aBsl&#10;DmnAP2RhQFkKeoK6gQBs49RfUEYJhx7rMBJoMqxrJWSqgaqZjP+o5q6BVqZaiBzfnmjy/w9WvN2+&#10;d0xVJc8nF5xZMNSk/bf7/fef+x9fWR4J6lpfkN1dS5ahf4E9NToV69tbFJ88s7howK7ltXPYNRIq&#10;SnASPbNHrgOOjyCr7g1WFAc2ARNQXzsT2SM+GKFTo3an5sg+MEGf+fTickIaQap8enZ2Pk0RoDg6&#10;t86HVxINi0LJHfU+gcP21oeYDBRHkxjLo1bVUmmdHm69WmjHtkBzskzngP6bmbasK/nzaT5NyBaj&#10;fxohowLNsVam5JfjeKI7FJGMl7ZKcgClB5ky0fbATiRkoCb0q54MI2UrrHbEk8NhXmm/SGjQfeGs&#10;o1ktuf+8ASc5068tcR0H+yi4o7A6CmAFuZY8cDaIi5AWIOZn8Zp6UKvEz0PkQ240c4m2w37EoX78&#10;TlYPWzz/BQAA//8DAFBLAwQUAAYACAAAACEA/0eMWt0AAAAHAQAADwAAAGRycy9kb3ducmV2Lnht&#10;bEyOQU/CQBSE7yb+h80z8WLKtoRUqX0lCnqTA0g4L92lbei+bbpbWv69z5OeJpOZzHz5arKtuJre&#10;N44QklkMwlDpdEMVwuH7M3oB4YMirVpHBuFmPKyK+7tcZdqNtDPXfagEj5DPFEIdQpdJ6cvaWOVn&#10;rjPE2dn1VgW2fSV1r0Yet62cx3EqrWqIH2rVmXVtyst+sAjpph/GHa2fNoePL7Xtqvnx/XZEfHyY&#10;3l5BBDOFvzL84jM6FMx0cgNpL1qEaJE8cxVhycJ5lCQgTgiLZQqyyOV//uIHAAD//wMAUEsBAi0A&#10;FAAGAAgAAAAhALaDOJL+AAAA4QEAABMAAAAAAAAAAAAAAAAAAAAAAFtDb250ZW50X1R5cGVzXS54&#10;bWxQSwECLQAUAAYACAAAACEAOP0h/9YAAACUAQAACwAAAAAAAAAAAAAAAAAvAQAAX3JlbHMvLnJl&#10;bHNQSwECLQAUAAYACAAAACEAsvzIjScCAAANBAAADgAAAAAAAAAAAAAAAAAuAgAAZHJzL2Uyb0Rv&#10;Yy54bWxQSwECLQAUAAYACAAAACEA/0eMWt0AAAAHAQAADwAAAAAAAAAAAAAAAACBBAAAZHJzL2Rv&#10;d25yZXYueG1sUEsFBgAAAAAEAAQA8wAAAIsFAAAAAA==&#10;" stroked="f">
+                    <v:shape id="文本框 2" o:spid="_x0000_s1026" type="#_x0000_t202" style="position:absolute;left:0;text-align:left;margin-left:-26.3pt;margin-top:8.8pt;width:26.95pt;height:25.6pt;z-index:251659264;visibility:visible;mso-wrap-style:square;mso-width-percent:0;mso-height-percent:0;mso-wrap-distance-left:0;mso-wrap-distance-top:0;mso-wrap-distance-right:0;mso-wrap-distance-bottom:0;mso-position-horizontal:absolute;mso-position-horizontal-relative:text;mso-position-vertical:absolute;mso-position-vertical-relative:text;mso-width-percent:0;mso-height-percent:0;mso-width-relative:margin;mso-height-relative:margin;v-text-anchor:top" o:gfxdata="UEsDBBQABgAIAAAAIQC2gziS/gAAAOEBAAATAAAAW0NvbnRlbnRfVHlwZXNdLnhtbJSRQU7DMBBF&#10;90jcwfIWJU67QAgl6YK0S0CoHGBkTxKLZGx5TGhvj5O2G0SRWNoz/78nu9wcxkFMGNg6quQqL6RA&#10;0s5Y6ir5vt9lD1JwBDIwOMJKHpHlpr69KfdHjyxSmriSfYz+USnWPY7AufNIadK6MEJMx9ApD/oD&#10;OlTrorhX2lFEilmcO2RdNtjC5xDF9pCuTyYBB5bi6bQ4syoJ3g9WQ0ymaiLzg5KdCXlKLjvcW893&#10;SUOqXwnz5DrgnHtJTxOsQfEKIT7DmDSUCaxw7Rqn8787ZsmRM9e2VmPeBN4uqYvTtW7jvijg9N/y&#10;JsXecLq0q+WD6m8AAAD//wMAUEsDBBQABgAIAAAAIQA4/SH/1gAAAJQBAAALAAAAX3JlbHMvLnJl&#10;bHOkkMFqwzAMhu+DvYPRfXGawxijTi+j0GvpHsDYimMaW0Yy2fr2M4PBMnrbUb/Q94l/f/hMi1qR&#10;JVI2sOt6UJgd+ZiDgffL8ekFlFSbvV0oo4EbChzGx4f9GRdb25HMsYhqlCwG5lrLq9biZkxWOiqY&#10;22YiTra2kYMu1l1tQD30/bPm3wwYN0x18gb45AdQl1tp5j/sFB2T0FQ7R0nTNEV3j6o9feQzro1i&#10;OWA14Fm+Q8a1a8+Bvu/d/dMb2JY5uiPbhG/ktn4cqGU/er3pcvwCAAD//wMAUEsDBBQABgAIAAAA&#10;IQBeVkRkJwIAAA0EAAAOAAAAZHJzL2Uyb0RvYy54bWysU82O0zAQviPxDpbvNGmWLkvUdLV0KUJa&#10;fqSFB3Acp7GwPcZ2m5QHWN6AExfuPFefg7HTdlfLDeGDNbZnPs988838ctCKbIXzEkxFp5OcEmE4&#10;NNKsK/r50+rZBSU+MNMwBUZUdCc8vVw8fTLvbSkK6EA1whEEMb7sbUW7EGyZZZ53QjM/ASsMPrbg&#10;NAt4dOuscaxHdK2yIs/Psx5cYx1w4T3eXo+PdJHw21bw8KFtvQhEVRRzC2l3aa/jni3mrFw7ZjvJ&#10;D2mwf8hCM2nw0xPUNQuMbJz8C0pL7sBDGyYcdAZtK7lINWA10/xRNbcdsyLVguR4e6LJ/z9Y/n77&#10;0RHZVLSYvqDEMI1N2v/4vv/5e//rjhSRoN76Ev1uLXqG4RUM2OhUrLc3wL94YmDZMbMWV85B3wnW&#10;YILTGJk9CB1xfASp+3fQ4D9sEyABDa3TkT3kgyA6Nmp3ao4YAuF4efa8KM5nlHB8Oitm0yI1L2Pl&#10;Mdg6H94I0CQaFXXY+wTOtjc+xGRYeXSJf3lQsllJpdLBreulcmTLUCertFL+j9yUIX1FX86KWUI2&#10;EOOThLQMqGMldUUv8rhGZUUyXpsmuQQm1WhjJsoc2ImEjNSEoR7QMVJWQ7NDnhyMesX5QqMD942S&#10;HrVaUf91w5ygRL01yHUU9tFwR6M+GsxwDK1ooGQ0lyENQKzbwBX2oJWJn/ufD7mh5hJth/mIon54&#10;Tl73U7z4AwAA//8DAFBLAwQUAAYACAAAACEA40z+29sAAAAHAQAADwAAAGRycy9kb3ducmV2Lnht&#10;bEyOwU7DMBBE70j8g7VIXFDrEESIQpwKWrjBoaXqeRubJCJeR7bTpH/P9gSn1WieZl+5mm0vTsaH&#10;zpGC+2UCwlDtdEeNgv3X+yIHESKSxt6RUXA2AVbV9VWJhXYTbc1pFxvBIxQKVNDGOBRShro1FsPS&#10;DYa4+3beYuToG6k9Tjxue5kmSSYtdsQfWhzMujX1z260CrKNH6ctre82+7cP/Bya9PB6Pih1ezO/&#10;PIOIZo5/MFz0WR0qdjq6kXQQvYLFY5oxysUT3wvwAOLI23kOsirlf//qFwAA//8DAFBLAQItABQA&#10;BgAIAAAAIQC2gziS/gAAAOEBAAATAAAAAAAAAAAAAAAAAAAAAABbQ29udGVudF9UeXBlc10ueG1s&#10;UEsBAi0AFAAGAAgAAAAhADj9If/WAAAAlAEAAAsAAAAAAAAAAAAAAAAALwEAAF9yZWxzLy5yZWxz&#10;UEsBAi0AFAAGAAgAAAAhAF5WRGQnAgAADQQAAA4AAAAAAAAAAAAAAAAALgIAAGRycy9lMm9Eb2Mu&#10;eG1sUEsBAi0AFAAGAAgAAAAhAONM/tvbAAAABwEAAA8AAAAAAAAAAAAAAAAAgQQAAGRycy9kb3du&#10;cmV2LnhtbFBLBQYAAAAABAAEAPMAAACJBQAAAAA=&#10;" stroked="f">
                       <v:textbox inset="0,0,0,0">
                         <w:txbxContent>
                           <w:p>
@@ -554,16 +548,16 @@
                               <w:rPr>
                                 <w:b/>
                                 <w:bCs/>
-                                <w:sz w:val="28"/>
-                                <w:szCs w:val="28"/>
+                                <w:sz w:val="32"/>
+                                <w:szCs w:val="32"/>
                               </w:rPr>
                             </w:pPr>
                             <w:r>
                               <w:rPr>
                                 <w:b/>
                                 <w:bCs/>
-                                <w:sz w:val="28"/>
-                                <w:szCs w:val="28"/>
+                                <w:sz w:val="32"/>
+                                <w:szCs w:val="32"/>
                               </w:rPr>
                               <w:t>寄</w:t>
                             </w:r>
@@ -579,24 +573,21 @@
             <w:r>
               <w:rPr>
                 <w:rFonts w:ascii="黑体" w:eastAsia="黑体" w:hAnsi="黑体" w:hint="eastAsia"/>
-                <w:sz w:val="15"/>
-                <w:szCs w:val="15"/>
+                <w:szCs w:val="21"/>
               </w:rPr>
               <w:t>武仲互联网仲裁庭</w:t>
             </w:r>
             <w:r>
               <w:rPr>
                 <w:rFonts w:ascii="黑体" w:eastAsia="黑体" w:hAnsi="黑体" w:hint="eastAsia"/>
-                <w:sz w:val="15"/>
-                <w:szCs w:val="15"/>
+                <w:szCs w:val="21"/>
               </w:rPr>
               <w:t xml:space="preserve"> </w:t>
             </w:r>
             <w:r>
               <w:rPr>
                 <w:rFonts w:ascii="黑体" w:eastAsia="黑体" w:hAnsi="黑体"/>
-                <w:sz w:val="15"/>
-                <w:szCs w:val="15"/>
+                <w:szCs w:val="21"/>
               </w:rPr>
               <w:t>13896541251</w:t>
             </w:r>
@@ -605,55 +596,42 @@
             <w:pPr>
               <w:rPr>
                 <w:rFonts w:ascii="黑体" w:eastAsia="黑体" w:hAnsi="黑体"/>
-                <w:sz w:val="15"/>
-                <w:szCs w:val="15"/>
-              </w:rPr>
-            </w:pPr>
-            <w:r>
-              <w:rPr>
-                <w:rFonts w:ascii="黑体" w:eastAsia="黑体" w:hAnsi="黑体" w:hint="eastAsia"/>
-                <w:sz w:val="15"/>
-                <w:szCs w:val="15"/>
+                <w:szCs w:val="21"/>
+              </w:rPr>
+            </w:pPr>
+            <w:r>
+              <w:rPr>
+                <w:rFonts w:ascii="黑体" w:eastAsia="黑体" w:hAnsi="黑体" w:hint="eastAsia"/>
+                <w:szCs w:val="21"/>
               </w:rPr>
               <w:t>湖北武汉市江岸区云林街6</w:t>
             </w:r>
             <w:r>
               <w:rPr>
                 <w:rFonts w:ascii="黑体" w:eastAsia="黑体" w:hAnsi="黑体"/>
-                <w:sz w:val="15"/>
-                <w:szCs w:val="15"/>
+                <w:szCs w:val="21"/>
               </w:rPr>
               <w:t>7</w:t>
             </w:r>
             <w:r>
               <w:rPr>
                 <w:rFonts w:ascii="黑体" w:eastAsia="黑体" w:hAnsi="黑体" w:hint="eastAsia"/>
-                <w:sz w:val="15"/>
-                <w:szCs w:val="15"/>
+                <w:szCs w:val="21"/>
               </w:rPr>
               <w:t>号</w:t>
             </w:r>
-          </w:p>
-          <w:p>
-            <w:pPr>
-              <w:rPr>
-                <w:rFonts w:ascii="黑体" w:eastAsia="黑体" w:hAnsi="黑体"/>
-                <w:sz w:val="15"/>
-                <w:szCs w:val="15"/>
-              </w:rPr>
-            </w:pPr>
           </w:p>
         </w:tc>
       </w:tr>
       <w:tr>
         <w:trPr>
-          <w:trHeight w:hRule="exact" w:val="794"/>
+          <w:trHeight w:hRule="exact" w:val="851"/>
           <w:jc w:val="center"/>
         </w:trPr>
         <w:tc>
           <w:tcPr>
-            <w:tcW w:w="5443" w:type="dxa"/>
-            <w:gridSpan w:val="7"/>
+            <w:tcW w:w="5170" w:type="dxa"/>
+            <w:gridSpan w:val="4"/>
             <w:vAlign w:val="center"/>
           </w:tcPr>
           <w:p>
@@ -719,58 +697,52 @@
       </w:tr>
       <w:tr>
         <w:trPr>
-          <w:trHeight w:hRule="exact" w:val="1046"/>
+          <w:trHeight w:hRule="exact" w:val="1410"/>
           <w:jc w:val="center"/>
         </w:trPr>
         <w:tc>
           <w:tcPr>
-            <w:tcW w:w="1129" w:type="dxa"/>
+            <w:tcW w:w="1271" w:type="dxa"/>
           </w:tcPr>
           <w:p>
             <w:pPr>
               <w:rPr>
                 <w:rFonts w:ascii="黑体" w:eastAsia="黑体" w:hAnsi="黑体"/>
-                <w:sz w:val="15"/>
-                <w:szCs w:val="15"/>
-              </w:rPr>
-            </w:pPr>
-            <w:r>
-              <w:rPr>
-                <w:rFonts w:ascii="黑体" w:eastAsia="黑体" w:hAnsi="黑体" w:hint="eastAsia"/>
-                <w:sz w:val="15"/>
-                <w:szCs w:val="15"/>
+                <w:szCs w:val="21"/>
+              </w:rPr>
+            </w:pPr>
+            <w:r>
+              <w:rPr>
+                <w:rFonts w:ascii="黑体" w:eastAsia="黑体" w:hAnsi="黑体" w:hint="eastAsia"/>
+                <w:szCs w:val="21"/>
               </w:rPr>
               <w:t>2</w:t>
             </w:r>
             <w:r>
               <w:rPr>
                 <w:rFonts w:ascii="黑体" w:eastAsia="黑体" w:hAnsi="黑体"/>
-                <w:sz w:val="15"/>
-                <w:szCs w:val="15"/>
+                <w:szCs w:val="21"/>
               </w:rPr>
               <w:t>020/</w:t>
             </w:r>
             <w:r>
               <w:rPr>
                 <w:rFonts w:ascii="黑体" w:eastAsia="黑体" w:hAnsi="黑体"/>
-                <w:sz w:val="15"/>
-                <w:szCs w:val="15"/>
+                <w:szCs w:val="21"/>
               </w:rPr>
               <w:t>02</w:t>
             </w:r>
             <w:r>
               <w:rPr>
                 <w:rFonts w:ascii="黑体" w:eastAsia="黑体" w:hAnsi="黑体"/>
-                <w:sz w:val="15"/>
-                <w:szCs w:val="15"/>
+                <w:szCs w:val="21"/>
               </w:rPr>
               <w:t>/</w:t>
             </w:r>
             <w:r>
               <w:rPr>
                 <w:rFonts w:ascii="黑体" w:eastAsia="黑体" w:hAnsi="黑体"/>
-                <w:sz w:val="15"/>
-                <w:szCs w:val="15"/>
+                <w:szCs w:val="21"/>
               </w:rPr>
               <w:t>02</w:t>
             </w:r>
@@ -779,31 +751,27 @@
             <w:pPr>
               <w:rPr>
                 <w:rFonts w:ascii="黑体" w:eastAsia="黑体" w:hAnsi="黑体"/>
-                <w:sz w:val="15"/>
-                <w:szCs w:val="15"/>
-              </w:rPr>
-            </w:pPr>
-            <w:r>
-              <w:rPr>
-                <w:rFonts w:ascii="黑体" w:eastAsia="黑体" w:hAnsi="黑体"/>
-                <w:sz w:val="15"/>
-                <w:szCs w:val="15"/>
+                <w:szCs w:val="21"/>
+              </w:rPr>
+            </w:pPr>
+            <w:r>
+              <w:rPr>
+                <w:rFonts w:ascii="黑体" w:eastAsia="黑体" w:hAnsi="黑体"/>
+                <w:szCs w:val="21"/>
               </w:rPr>
               <w:t>26</w:t>
             </w:r>
             <w:r>
               <w:rPr>
                 <w:rFonts w:ascii="黑体" w:eastAsia="黑体" w:hAnsi="黑体" w:hint="eastAsia"/>
-                <w:sz w:val="15"/>
-                <w:szCs w:val="15"/>
+                <w:szCs w:val="21"/>
               </w:rPr>
               <w:t>:</w:t>
             </w:r>
             <w:r>
               <w:rPr>
                 <w:rFonts w:ascii="黑体" w:eastAsia="黑体" w:hAnsi="黑体"/>
-                <w:sz w:val="15"/>
-                <w:szCs w:val="15"/>
+                <w:szCs w:val="21"/>
               </w:rPr>
               <w:t>00:00</w:t>
             </w:r>
@@ -812,23 +780,20 @@
             <w:pPr>
               <w:rPr>
                 <w:rFonts w:ascii="黑体" w:eastAsia="黑体" w:hAnsi="黑体"/>
-                <w:sz w:val="15"/>
-                <w:szCs w:val="15"/>
-              </w:rPr>
-            </w:pPr>
-            <w:r>
-              <w:rPr>
-                <w:rFonts w:ascii="黑体" w:eastAsia="黑体" w:hAnsi="黑体" w:hint="eastAsia"/>
-                <w:sz w:val="15"/>
-                <w:szCs w:val="15"/>
+                <w:szCs w:val="21"/>
+              </w:rPr>
+            </w:pPr>
+            <w:r>
+              <w:rPr>
+                <w:rFonts w:ascii="黑体" w:eastAsia="黑体" w:hAnsi="黑体" w:hint="eastAsia"/>
+                <w:szCs w:val="21"/>
               </w:rPr>
               <w:t>1</w:t>
             </w:r>
             <w:r>
               <w:rPr>
                 <w:rFonts w:ascii="黑体" w:eastAsia="黑体" w:hAnsi="黑体"/>
-                <w:sz w:val="15"/>
-                <w:szCs w:val="15"/>
+                <w:szCs w:val="21"/>
               </w:rPr>
               <w:t>/1</w:t>
             </w:r>
@@ -871,24 +836,40 @@
         </w:tc>
         <w:tc>
           <w:tcPr>
-            <w:tcW w:w="3261" w:type="dxa"/>
-            <w:gridSpan w:val="4"/>
+            <w:tcW w:w="2830" w:type="dxa"/>
           </w:tcPr>
           <w:p>
             <w:pPr>
               <w:rPr>
                 <w:rFonts w:ascii="黑体" w:eastAsia="黑体" w:hAnsi="黑体"/>
-                <w:sz w:val="15"/>
-                <w:szCs w:val="15"/>
-              </w:rPr>
-            </w:pPr>
-            <w:r>
-              <w:rPr>
-                <w:rFonts w:ascii="黑体" w:eastAsia="黑体" w:hAnsi="黑体" w:hint="eastAsia"/>
-                <w:sz w:val="15"/>
-                <w:szCs w:val="15"/>
-              </w:rPr>
-              <w:t>快件送达收件人地址，经收件人或收件人（寄件人）允许的代收人签字，视为送达。您的签字代表您已经签收此包裹，并已确认商品信息无误、包装完好、没有划痕、破损等表面质量问题。</w:t>
+                <w:sz w:val="18"/>
+                <w:szCs w:val="18"/>
+              </w:rPr>
+            </w:pPr>
+            <w:r>
+              <w:rPr>
+                <w:rFonts w:ascii="黑体" w:eastAsia="黑体" w:hAnsi="黑体" w:hint="eastAsia"/>
+                <w:sz w:val="18"/>
+                <w:szCs w:val="18"/>
+              </w:rPr>
+              <w:t>物品信息：</w:t>
+            </w:r>
+          </w:p>
+          <w:p>
+            <w:pPr>
+              <w:rPr>
+                <w:rFonts w:ascii="黑体" w:eastAsia="黑体" w:hAnsi="黑体"/>
+                <w:sz w:val="18"/>
+                <w:szCs w:val="18"/>
+              </w:rPr>
+            </w:pPr>
+            <w:r>
+              <w:rPr>
+                <w:rFonts w:ascii="黑体" w:eastAsia="黑体" w:hAnsi="黑体" w:hint="eastAsia"/>
+                <w:sz w:val="18"/>
+                <w:szCs w:val="18"/>
+              </w:rPr>
+              <w:t>《通知书》</w:t>
             </w:r>
           </w:p>
           <w:p>
@@ -896,23 +877,22 @@
               <w:jc w:val="right"/>
               <w:rPr>
                 <w:rFonts w:ascii="黑体" w:eastAsia="黑体" w:hAnsi="黑体"/>
-                <w:sz w:val="15"/>
-                <w:szCs w:val="15"/>
-              </w:rPr>
-            </w:pPr>
-            <w:r>
-              <w:rPr>
-                <w:rFonts w:ascii="黑体" w:eastAsia="黑体" w:hAnsi="黑体" w:hint="eastAsia"/>
-                <w:sz w:val="15"/>
-                <w:szCs w:val="15"/>
+                <w:szCs w:val="21"/>
+              </w:rPr>
+            </w:pPr>
+            <w:r>
+              <w:rPr>
+                <w:rFonts w:ascii="黑体" w:eastAsia="黑体" w:hAnsi="黑体" w:hint="eastAsia"/>
+                <w:sz w:val="18"/>
+                <w:szCs w:val="18"/>
               </w:rPr>
               <w:t>签收栏</w:t>
             </w:r>
             <w:r>
               <w:rPr>
                 <w:rFonts w:ascii="黑体" w:eastAsia="黑体" w:hAnsi="黑体" w:hint="eastAsia"/>
-                <w:sz w:val="15"/>
-                <w:szCs w:val="15"/>
+                <w:sz w:val="18"/>
+                <w:szCs w:val="18"/>
               </w:rPr>
               <w:sym w:font="Wingdings" w:char="F021"/>
             </w:r>
@@ -920,7 +900,7 @@
         </w:tc>
         <w:tc>
           <w:tcPr>
-            <w:tcW w:w="1053" w:type="dxa"/>
+            <w:tcW w:w="1069" w:type="dxa"/>
             <w:gridSpan w:val="2"/>
             <w:vAlign w:val="center"/>
           </w:tcPr>
@@ -981,14 +961,54 @@
                 </wp:inline>
               </w:drawing>
             </w:r>
-            <w:bookmarkStart w:id="0" w:name="_GoBack"/>
-            <w:bookmarkEnd w:id="0"/>
           </w:p>
         </w:tc>
       </w:tr>
+    </w:tbl>
+    <w:p>
+      <w:pPr>
+        <w:spacing w:line="20" w:lineRule="exact"/>
+      </w:pPr>
+    </w:p>
+    <w:p>
+      <w:pPr>
+        <w:spacing w:line="20" w:lineRule="exact"/>
+      </w:pPr>
+    </w:p>
+    <w:p>
+      <w:pPr>
+        <w:spacing w:line="20" w:lineRule="exact"/>
+      </w:pPr>
+    </w:p>
+    <w:tbl>
+      <w:tblPr>
+        <w:tblStyle w:val="a3"/>
+        <w:tblpPr w:leftFromText="180" w:rightFromText="180" w:vertAnchor="text" w:tblpXSpec="center" w:tblpY="1"/>
+        <w:tblOverlap w:val="never"/>
+        <w:tblW w:w="5175" w:type="dxa"/>
+        <w:jc w:val="center"/>
+        <w:tblBorders>
+          <w:top w:val="single" w:sz="8" w:space="0" w:color="auto"/>
+          <w:left w:val="single" w:sz="8" w:space="0" w:color="auto"/>
+          <w:bottom w:val="single" w:sz="8" w:space="0" w:color="auto"/>
+          <w:right w:val="single" w:sz="8" w:space="0" w:color="auto"/>
+          <w:insideH w:val="single" w:sz="8" w:space="0" w:color="auto"/>
+          <w:insideV w:val="single" w:sz="8" w:space="0" w:color="auto"/>
+        </w:tblBorders>
+        <w:tblLayout w:type="fixed"/>
+        <w:tblLook w:val="04A0" w:firstRow="1" w:lastRow="0" w:firstColumn="1" w:lastColumn="0" w:noHBand="0" w:noVBand="1"/>
+      </w:tblPr>
+      <w:tblGrid>
+        <w:gridCol w:w="562"/>
+        <w:gridCol w:w="1276"/>
+        <w:gridCol w:w="1134"/>
+        <w:gridCol w:w="425"/>
+        <w:gridCol w:w="462"/>
+        <w:gridCol w:w="1316"/>
+      </w:tblGrid>
       <w:tr>
         <w:trPr>
-          <w:trHeight w:hRule="exact" w:val="564"/>
+          <w:trHeight w:hRule="exact" w:val="1003"/>
           <w:jc w:val="center"/>
         </w:trPr>
         <w:tc>
@@ -1009,10 +1029,10 @@
                 <w:noProof/>
               </w:rPr>
               <w:drawing>
-                <wp:inline distT="0" distB="0" distL="0" distR="0" wp14:anchorId="4293D091" wp14:editId="76F51FB4">
+                <wp:inline distT="0" distB="0" distL="0" distR="0" wp14:anchorId="6E762CA7" wp14:editId="469BF156">
                   <wp:extent cx="860400" cy="248400"/>
                   <wp:effectExtent l="0" t="0" r="0" b="0"/>
-                  <wp:docPr id="14" name="图片 14"/>
+                  <wp:docPr id="11" name="图片 11"/>
                   <wp:cNvGraphicFramePr>
                     <a:graphicFrameLocks xmlns:a="http://schemas.openxmlformats.org/drawingml/2006/main" noChangeAspect="1"/>
                   </wp:cNvGraphicFramePr>
@@ -1058,8 +1078,8 @@
         </w:tc>
         <w:tc>
           <w:tcPr>
-            <w:tcW w:w="3605" w:type="dxa"/>
-            <w:gridSpan w:val="5"/>
+            <w:tcW w:w="3337" w:type="dxa"/>
+            <w:gridSpan w:val="4"/>
             <w:tcBorders>
               <w:left w:val="nil"/>
             </w:tcBorders>
@@ -1074,10 +1094,10 @@
                 <w:noProof/>
               </w:rPr>
               <w:drawing>
-                <wp:inline distT="0" distB="0" distL="0" distR="0" wp14:anchorId="3681D554" wp14:editId="73DCC16B">
+                <wp:inline distT="0" distB="0" distL="0" distR="0" wp14:anchorId="67865505" wp14:editId="2778866C">
                   <wp:extent cx="1965600" cy="252000"/>
                   <wp:effectExtent l="0" t="0" r="0" b="0"/>
-                  <wp:docPr id="15" name="图片 15"/>
+                  <wp:docPr id="12" name="图片 12"/>
                   <wp:cNvGraphicFramePr>
                     <a:graphicFrameLocks xmlns:a="http://schemas.openxmlformats.org/drawingml/2006/main"/>
                   </wp:cNvGraphicFramePr>
@@ -1124,42 +1144,45 @@
       </w:tr>
       <w:tr>
         <w:trPr>
+          <w:trHeight w:val="1534"/>
           <w:jc w:val="center"/>
         </w:trPr>
         <w:tc>
           <w:tcPr>
-            <w:tcW w:w="3681" w:type="dxa"/>
-            <w:gridSpan w:val="3"/>
+            <w:tcW w:w="562" w:type="dxa"/>
+            <w:tcBorders>
+              <w:right w:val="nil"/>
+            </w:tcBorders>
           </w:tcPr>
           <w:p>
             <w:pPr>
               <w:rPr>
                 <w:rFonts w:ascii="黑体" w:eastAsia="黑体" w:hAnsi="黑体"/>
-                <w:sz w:val="15"/>
-                <w:szCs w:val="15"/>
+                <w:sz w:val="18"/>
+                <w:szCs w:val="18"/>
               </w:rPr>
             </w:pPr>
             <w:r>
               <w:rPr>
                 <w:rFonts w:ascii="黑体" w:eastAsia="黑体" w:hAnsi="黑体" w:hint="eastAsia"/>
                 <w:noProof/>
-                <w:sz w:val="15"/>
-                <w:szCs w:val="15"/>
+                <w:sz w:val="18"/>
+                <w:szCs w:val="18"/>
                 <w:lang w:val="zh-CN"/>
               </w:rPr>
               <w:drawing>
-                <wp:anchor distT="0" distB="0" distL="0" distR="0" simplePos="0" relativeHeight="251664384" behindDoc="0" locked="0" layoutInCell="1" allowOverlap="1" wp14:anchorId="451E2B85" wp14:editId="41D7F1DD">
+                <wp:anchor distT="0" distB="0" distL="0" distR="0" simplePos="0" relativeHeight="251675648" behindDoc="0" locked="0" layoutInCell="1" allowOverlap="1" wp14:anchorId="55C99C66" wp14:editId="70C380EE">
                   <wp:simplePos x="0" y="0"/>
                   <wp:positionH relativeFrom="column">
-                    <wp:posOffset>-247015</wp:posOffset>
+                    <wp:posOffset>-326390</wp:posOffset>
                   </wp:positionH>
                   <wp:positionV relativeFrom="page">
-                    <wp:posOffset>33655</wp:posOffset>
+                    <wp:posOffset>165735</wp:posOffset>
                   </wp:positionV>
-                  <wp:extent cx="255270" cy="291465"/>
-                  <wp:effectExtent l="0" t="0" r="0" b="0"/>
+                  <wp:extent cx="320400" cy="367200"/>
+                  <wp:effectExtent l="0" t="0" r="3810" b="0"/>
                   <wp:wrapSquare wrapText="bothSides"/>
-                  <wp:docPr id="3" name="图片 3"/>
+                  <wp:docPr id="16" name="图片 16"/>
                   <wp:cNvGraphicFramePr>
                     <a:graphicFrameLocks xmlns:a="http://schemas.openxmlformats.org/drawingml/2006/main" noChangeAspect="1"/>
                   </wp:cNvGraphicFramePr>
@@ -1185,7 +1208,7 @@
                         <pic:spPr>
                           <a:xfrm>
                             <a:off x="0" y="0"/>
-                            <a:ext cx="255270" cy="291465"/>
+                            <a:ext cx="320400" cy="367200"/>
                           </a:xfrm>
                           <a:prstGeom prst="rect">
                             <a:avLst/>
@@ -1203,84 +1226,114 @@
                 </wp:anchor>
               </w:drawing>
             </w:r>
-            <w:r>
-              <w:rPr>
-                <w:rFonts w:ascii="黑体" w:eastAsia="黑体" w:hAnsi="黑体" w:hint="eastAsia"/>
-                <w:sz w:val="15"/>
-                <w:szCs w:val="15"/>
-              </w:rPr>
-              <w:t>洪小杰</w:t>
-            </w:r>
-            <w:r>
-              <w:rPr>
-                <w:rFonts w:ascii="黑体" w:eastAsia="黑体" w:hAnsi="黑体"/>
-                <w:sz w:val="15"/>
-                <w:szCs w:val="15"/>
-              </w:rPr>
-              <w:t xml:space="preserve"> 13926598745</w:t>
-            </w:r>
-          </w:p>
-          <w:p>
-            <w:pPr>
-              <w:rPr>
-                <w:rFonts w:ascii="黑体" w:eastAsia="黑体" w:hAnsi="黑体"/>
-                <w:sz w:val="15"/>
-                <w:szCs w:val="15"/>
-              </w:rPr>
-            </w:pPr>
-            <w:r>
-              <w:rPr>
-                <w:rFonts w:ascii="黑体" w:eastAsia="黑体" w:hAnsi="黑体" w:hint="eastAsia"/>
-                <w:sz w:val="15"/>
-                <w:szCs w:val="15"/>
-              </w:rPr>
-              <w:t>海河东路</w:t>
-            </w:r>
-            <w:r>
-              <w:rPr>
-                <w:rFonts w:ascii="黑体" w:eastAsia="黑体" w:hAnsi="黑体"/>
-                <w:sz w:val="15"/>
-                <w:szCs w:val="15"/>
-              </w:rPr>
-              <w:t>88号</w:t>
-            </w:r>
           </w:p>
         </w:tc>
         <w:tc>
           <w:tcPr>
-            <w:tcW w:w="1762" w:type="dxa"/>
-            <w:gridSpan w:val="4"/>
+            <w:tcW w:w="2410" w:type="dxa"/>
+            <w:gridSpan w:val="2"/>
+            <w:tcBorders>
+              <w:left w:val="nil"/>
+            </w:tcBorders>
           </w:tcPr>
           <w:p>
             <w:pPr>
               <w:rPr>
                 <w:rFonts w:ascii="黑体" w:eastAsia="黑体" w:hAnsi="黑体"/>
-                <w:sz w:val="15"/>
-                <w:szCs w:val="15"/>
+                <w:sz w:val="18"/>
+                <w:szCs w:val="18"/>
+              </w:rPr>
+            </w:pPr>
+            <w:r>
+              <w:rPr>
+                <w:rFonts w:ascii="黑体" w:eastAsia="黑体" w:hAnsi="黑体" w:hint="eastAsia"/>
+                <w:sz w:val="18"/>
+                <w:szCs w:val="18"/>
+              </w:rPr>
+              <w:t>洪小杰</w:t>
+            </w:r>
+            <w:r>
+              <w:rPr>
+                <w:rFonts w:ascii="黑体" w:eastAsia="黑体" w:hAnsi="黑体"/>
+                <w:sz w:val="18"/>
+                <w:szCs w:val="18"/>
+              </w:rPr>
+              <w:t xml:space="preserve"> 13926598745</w:t>
+            </w:r>
+          </w:p>
+          <w:p>
+            <w:pPr>
+              <w:rPr>
+                <w:rFonts w:ascii="黑体" w:eastAsia="黑体" w:hAnsi="黑体"/>
+                <w:sz w:val="18"/>
+                <w:szCs w:val="18"/>
+              </w:rPr>
+            </w:pPr>
+            <w:r>
+              <w:rPr>
+                <w:rFonts w:ascii="黑体" w:eastAsia="黑体" w:hAnsi="黑体" w:hint="eastAsia"/>
+                <w:sz w:val="18"/>
+                <w:szCs w:val="18"/>
+              </w:rPr>
+              <w:t>海河东路</w:t>
+            </w:r>
+            <w:r>
+              <w:rPr>
+                <w:rFonts w:ascii="黑体" w:eastAsia="黑体" w:hAnsi="黑体"/>
+                <w:sz w:val="18"/>
+                <w:szCs w:val="18"/>
+              </w:rPr>
+              <w:t>88</w:t>
+            </w:r>
+            <w:bookmarkStart w:id="0" w:name="_GoBack"/>
+            <w:bookmarkEnd w:id="0"/>
+            <w:r>
+              <w:rPr>
+                <w:rFonts w:ascii="黑体" w:eastAsia="黑体" w:hAnsi="黑体"/>
+                <w:sz w:val="18"/>
+                <w:szCs w:val="18"/>
+              </w:rPr>
+              <w:t>号</w:t>
+            </w:r>
+          </w:p>
+        </w:tc>
+        <w:tc>
+          <w:tcPr>
+            <w:tcW w:w="425" w:type="dxa"/>
+            <w:tcBorders>
+              <w:right w:val="nil"/>
+            </w:tcBorders>
+          </w:tcPr>
+          <w:p>
+            <w:pPr>
+              <w:rPr>
+                <w:rFonts w:ascii="黑体" w:eastAsia="黑体" w:hAnsi="黑体"/>
+                <w:sz w:val="18"/>
+                <w:szCs w:val="18"/>
               </w:rPr>
             </w:pPr>
             <w:r>
               <w:rPr>
                 <w:rFonts w:ascii="黑体" w:eastAsia="黑体" w:hAnsi="黑体"/>
                 <w:noProof/>
-                <w:sz w:val="15"/>
-                <w:szCs w:val="15"/>
+                <w:sz w:val="18"/>
+                <w:szCs w:val="18"/>
               </w:rPr>
               <mc:AlternateContent>
                 <mc:Choice Requires="wps">
                   <w:drawing>
-                    <wp:anchor distT="0" distB="0" distL="0" distR="0" simplePos="0" relativeHeight="251661312" behindDoc="0" locked="0" layoutInCell="1" allowOverlap="1" wp14:anchorId="7E9E5C47" wp14:editId="6A618213">
+                    <wp:anchor distT="0" distB="0" distL="0" distR="0" simplePos="0" relativeHeight="251677696" behindDoc="0" locked="0" layoutInCell="1" allowOverlap="1" wp14:anchorId="32AEAB4D" wp14:editId="0891447C">
                       <wp:simplePos x="0" y="0"/>
                       <wp:positionH relativeFrom="column">
-                        <wp:posOffset>-281305</wp:posOffset>
+                        <wp:posOffset>-59055</wp:posOffset>
                       </wp:positionH>
                       <wp:positionV relativeFrom="paragraph">
-                        <wp:posOffset>45720</wp:posOffset>
+                        <wp:posOffset>201930</wp:posOffset>
                       </wp:positionV>
-                      <wp:extent cx="264160" cy="277495"/>
-                      <wp:effectExtent l="0" t="0" r="2540" b="8255"/>
+                      <wp:extent cx="285750" cy="279400"/>
+                      <wp:effectExtent l="0" t="0" r="0" b="6350"/>
                       <wp:wrapSquare wrapText="bothSides"/>
-                      <wp:docPr id="17" name="文本框 2"/>
+                      <wp:docPr id="6" name="文本框 2"/>
                       <wp:cNvGraphicFramePr>
                         <a:graphicFrameLocks xmlns:a="http://schemas.openxmlformats.org/drawingml/2006/main"/>
                       </wp:cNvGraphicFramePr>
@@ -1293,7 +1346,7 @@
                             <wps:spPr bwMode="auto">
                               <a:xfrm>
                                 <a:off x="0" y="0"/>
-                                <a:ext cx="264160" cy="277495"/>
+                                <a:ext cx="285750" cy="279400"/>
                               </a:xfrm>
                               <a:prstGeom prst="rect">
                                 <a:avLst/>
@@ -1316,16 +1369,16 @@
                                     <w:rPr>
                                       <w:b/>
                                       <w:bCs/>
-                                      <w:sz w:val="28"/>
-                                      <w:szCs w:val="28"/>
+                                      <w:sz w:val="32"/>
+                                      <w:szCs w:val="32"/>
                                     </w:rPr>
                                   </w:pPr>
                                   <w:r>
                                     <w:rPr>
                                       <w:b/>
                                       <w:bCs/>
-                                      <w:sz w:val="28"/>
-                                      <w:szCs w:val="28"/>
+                                      <w:sz w:val="32"/>
+                                      <w:szCs w:val="32"/>
                                     </w:rPr>
                                     <w:t>寄</w:t>
                                   </w:r>
@@ -1349,7 +1402,7 @@
                 </mc:Choice>
                 <mc:Fallback>
                   <w:pict>
-                    <v:shape w14:anchorId="7E9E5C47" id="_x0000_s1027" type="#_x0000_t202" style="position:absolute;left:0;text-align:left;margin-left:-22.15pt;margin-top:3.6pt;width:20.8pt;height:21.85pt;z-index:251661312;visibility:visible;mso-wrap-style:square;mso-width-percent:0;mso-height-percent:0;mso-wrap-distance-left:0;mso-wrap-distance-top:0;mso-wrap-distance-right:0;mso-wrap-distance-bottom:0;mso-position-horizontal:absolute;mso-position-horizontal-relative:text;mso-position-vertical:absolute;mso-position-vertical-relative:text;mso-width-percent:0;mso-height-percent:0;mso-width-relative:margin;mso-height-relative:margin;v-text-anchor:top" o:gfxdata="UEsDBBQABgAIAAAAIQC2gziS/gAAAOEBAAATAAAAW0NvbnRlbnRfVHlwZXNdLnhtbJSRQU7DMBBF&#10;90jcwfIWJU67QAgl6YK0S0CoHGBkTxKLZGx5TGhvj5O2G0SRWNoz/78nu9wcxkFMGNg6quQqL6RA&#10;0s5Y6ir5vt9lD1JwBDIwOMJKHpHlpr69KfdHjyxSmriSfYz+USnWPY7AufNIadK6MEJMx9ApD/oD&#10;OlTrorhX2lFEilmcO2RdNtjC5xDF9pCuTyYBB5bi6bQ4syoJ3g9WQ0ymaiLzg5KdCXlKLjvcW893&#10;SUOqXwnz5DrgnHtJTxOsQfEKIT7DmDSUCaxw7Rqn8787ZsmRM9e2VmPeBN4uqYvTtW7jvijg9N/y&#10;JsXecLq0q+WD6m8AAAD//wMAUEsDBBQABgAIAAAAIQA4/SH/1gAAAJQBAAALAAAAX3JlbHMvLnJl&#10;bHOkkMFqwzAMhu+DvYPRfXGawxijTi+j0GvpHsDYimMaW0Yy2fr2M4PBMnrbUb/Q94l/f/hMi1qR&#10;JVI2sOt6UJgd+ZiDgffL8ekFlFSbvV0oo4EbChzGx4f9GRdb25HMsYhqlCwG5lrLq9biZkxWOiqY&#10;22YiTra2kYMu1l1tQD30/bPm3wwYN0x18gb45AdQl1tp5j/sFB2T0FQ7R0nTNEV3j6o9feQzro1i&#10;OWA14Fm+Q8a1a8+Bvu/d/dMb2JY5uiPbhG/ktn4cqGU/er3pcvwCAAD//wMAUEsDBBQABgAIAAAA&#10;IQCQ4gd8KAIAABMEAAAOAAAAZHJzL2Uyb0RvYy54bWysU82OEzEMviPxDlHudNrRtt0ddbpauhQh&#10;LT/SwgNkMplORBKHJO1MeQB4A05cuPNcfQ6cTNtd4IbIIXJi+7P92V5c91qRnXBeginpZDSmRBgO&#10;tTSbkn54v352SYkPzNRMgREl3QtPr5dPnyw6W4gcWlC1cARBjC86W9I2BFtkmeet0MyPwAqDygac&#10;ZgGfbpPVjnWIrlWWj8ezrANXWwdceI+/t4OSLhN+0wge3jaNF4GokmJuId0u3VW8s+WCFRvHbCv5&#10;MQ32D1loJg0GPUPdssDI1sm/oLTkDjw0YcRBZ9A0kotUA1YzGf9RzX3LrEi1IDnenmny/w+Wv9m9&#10;c0TW2Ls5JYZp7NHh29fD95+HH19IHvnprC/Q7N6iYeifQ4+2qVZv74B/9MTAqmVmI26cg64VrMb8&#10;JtEze+Q64PgIUnWvocY4bBsgAfWN05E8pIMgOvZpf+6N6APh+JnPLiYz1HBU5fP5xdU0RWDFydk6&#10;H14K0CQKJXXY+gTOdnc+xGRYcTKJsTwoWa+lUunhNtVKObJjOCbrdI7ov5kpQ7qSXk3zaUI2EP3T&#10;BGkZcIyV1CW9HMcT3VkRyXhh6iQHJtUgYybKHNmJhAzUhL7qh0ZE38hcBfUe6XIwTC1uGQotuM+U&#10;dDixJfWftswJStQrg5TH8T4J7iRUJ4EZjq4lDZQM4iqkNYhpGrjBVjQy0fQQ+ZgiTl5i77glcbQf&#10;v5PVwy4vfwEAAP//AwBQSwMEFAAGAAgAAAAhAC7VzlfdAAAABwEAAA8AAABkcnMvZG93bnJldi54&#10;bWxMjsFOwzAQRO9I/IO1SFxQ6hBKCyGbClq4waGl6nkbmyQiXke206R/jznBcTSjN69YTaYTJ+18&#10;axnhdpaC0FxZ1XKNsP98Sx5A+ECsqLOsEc7aw6q8vCgoV3bkrT7tQi0ihH1OCE0IfS6lrxptyM9s&#10;rzl2X9YZCjG6WipHY4SbTmZpupCGWo4PDfV63ejqezcYhMXGDeOW1zeb/es7ffR1dng5HxCvr6bn&#10;JxBBT+FvDL/6UR3K6HS0AysvOoRkPr+LU4RlBiL2SbYEcUS4Tx9BloX871/+AAAA//8DAFBLAQIt&#10;ABQABgAIAAAAIQC2gziS/gAAAOEBAAATAAAAAAAAAAAAAAAAAAAAAABbQ29udGVudF9UeXBlc10u&#10;eG1sUEsBAi0AFAAGAAgAAAAhADj9If/WAAAAlAEAAAsAAAAAAAAAAAAAAAAALwEAAF9yZWxzLy5y&#10;ZWxzUEsBAi0AFAAGAAgAAAAhAJDiB3woAgAAEwQAAA4AAAAAAAAAAAAAAAAALgIAAGRycy9lMm9E&#10;b2MueG1sUEsBAi0AFAAGAAgAAAAhAC7VzlfdAAAABwEAAA8AAAAAAAAAAAAAAAAAggQAAGRycy9k&#10;b3ducmV2LnhtbFBLBQYAAAAABAAEAPMAAACMBQAAAAA=&#10;" stroked="f">
+                    <v:shape w14:anchorId="32AEAB4D" id="_x0000_s1027" type="#_x0000_t202" style="position:absolute;left:0;text-align:left;margin-left:-4.65pt;margin-top:15.9pt;width:22.5pt;height:22pt;z-index:251677696;visibility:visible;mso-wrap-style:square;mso-width-percent:0;mso-height-percent:0;mso-wrap-distance-left:0;mso-wrap-distance-top:0;mso-wrap-distance-right:0;mso-wrap-distance-bottom:0;mso-position-horizontal:absolute;mso-position-horizontal-relative:text;mso-position-vertical:absolute;mso-position-vertical-relative:text;mso-width-percent:0;mso-height-percent:0;mso-width-relative:margin;mso-height-relative:margin;v-text-anchor:top" o:gfxdata="UEsDBBQABgAIAAAAIQC2gziS/gAAAOEBAAATAAAAW0NvbnRlbnRfVHlwZXNdLnhtbJSRQU7DMBBF&#10;90jcwfIWJU67QAgl6YK0S0CoHGBkTxKLZGx5TGhvj5O2G0SRWNoz/78nu9wcxkFMGNg6quQqL6RA&#10;0s5Y6ir5vt9lD1JwBDIwOMJKHpHlpr69KfdHjyxSmriSfYz+USnWPY7AufNIadK6MEJMx9ApD/oD&#10;OlTrorhX2lFEilmcO2RdNtjC5xDF9pCuTyYBB5bi6bQ4syoJ3g9WQ0ymaiLzg5KdCXlKLjvcW893&#10;SUOqXwnz5DrgnHtJTxOsQfEKIT7DmDSUCaxw7Rqn8787ZsmRM9e2VmPeBN4uqYvTtW7jvijg9N/y&#10;JsXecLq0q+WD6m8AAAD//wMAUEsDBBQABgAIAAAAIQA4/SH/1gAAAJQBAAALAAAAX3JlbHMvLnJl&#10;bHOkkMFqwzAMhu+DvYPRfXGawxijTi+j0GvpHsDYimMaW0Yy2fr2M4PBMnrbUb/Q94l/f/hMi1qR&#10;JVI2sOt6UJgd+ZiDgffL8ekFlFSbvV0oo4EbChzGx4f9GRdb25HMsYhqlCwG5lrLq9biZkxWOiqY&#10;22YiTra2kYMu1l1tQD30/bPm3wwYN0x18gb45AdQl1tp5j/sFB2T0FQ7R0nTNEV3j6o9feQzro1i&#10;OWA14Fm+Q8a1a8+Bvu/d/dMb2JY5uiPbhG/ktn4cqGU/er3pcvwCAAD//wMAUEsDBBQABgAIAAAA&#10;IQBX91f3JwIAABIEAAAOAAAAZHJzL2Uyb0RvYy54bWysU82O0zAQviPxDpbvNGlE9ydqulq6FCEt&#10;P9LCAziO01jYHmO7TcoDsG/AiQt3nqvPwdhpu6vlhvDBGtszn2e++WZ+NWhFtsJ5Caai00lOiTAc&#10;GmnWFf38afXighIfmGmYAiMquhOeXi2eP5v3thQFdKAa4QiCGF/2tqJdCLbMMs87oZmfgBUGH1tw&#10;mgU8unXWONYjulZZkednWQ+usQ648B5vb8ZHukj4bSt4+NC2XgSiKoq5hbS7tNdxzxZzVq4ds53k&#10;hzTYP2ShmTT46QnqhgVGNk7+BaUld+ChDRMOOoO2lVykGrCaaf6kmruOWZFqQXK8PdHk/x8sf7/9&#10;6IhsKnpGiWEaW7T/cb//+Xv/6zspIj299SV63Vn0C8MrGLDNqVRvb4F/8cTAsmNmLa6dg74TrMH0&#10;pjEyexQ64vgIUvfvoMF/2CZAAhpapyN3yAZBdGzT7tQaMQTC8bK4mJ3P8IXjU3F++TJPrctYeQy2&#10;zoc3AjSJRkUddj6Bs+2tDzEZVh5d4l8elGxWUql0cOt6qRzZMlTJKq2U/xM3ZUhf0ctZMUvIBmJ8&#10;EpCWAVWspK7oRR7XqKtIxmvTJJfApBptzESZAzuRkJGaMNRD6kOiLjJXQ7NDuhyMosUhQ6MD942S&#10;HgVbUf91w5ygRL01SHlU99FwR6M+GsxwDK1ooGQ0lyFNQSzfwDW2opWJpoefDymi8BJ7hyGJyn58&#10;Tl4Po7z4AwAA//8DAFBLAwQUAAYACAAAACEAnZziJN4AAAAHAQAADwAAAGRycy9kb3ducmV2Lnht&#10;bEyPzU7DMBCE70i8g7VIXFDrtFF/CHEqaOEGh5aq521skoh4HdlOk749ywmOoxnNfJNvRtuKi/Gh&#10;caRgNk1AGCqdbqhScPx8m6xBhIiksXVkFFxNgE1xe5Njpt1Ae3M5xEpwCYUMFdQxdpmUoayNxTB1&#10;nSH2vpy3GFn6SmqPA5fbVs6TZCktNsQLNXZmW5vy+9BbBcud74c9bR92x9d3/Oiq+enlelLq/m58&#10;fgIRzRj/wvCLz+hQMNPZ9aSDaBVMHlNOKkhn/ID9dLECcVawWqxBFrn8z1/8AAAA//8DAFBLAQIt&#10;ABQABgAIAAAAIQC2gziS/gAAAOEBAAATAAAAAAAAAAAAAAAAAAAAAABbQ29udGVudF9UeXBlc10u&#10;eG1sUEsBAi0AFAAGAAgAAAAhADj9If/WAAAAlAEAAAsAAAAAAAAAAAAAAAAALwEAAF9yZWxzLy5y&#10;ZWxzUEsBAi0AFAAGAAgAAAAhAFf3V/cnAgAAEgQAAA4AAAAAAAAAAAAAAAAALgIAAGRycy9lMm9E&#10;b2MueG1sUEsBAi0AFAAGAAgAAAAhAJ2c4iTeAAAABwEAAA8AAAAAAAAAAAAAAAAAgQQAAGRycy9k&#10;b3ducmV2LnhtbFBLBQYAAAAABAAEAPMAAACMBQAAAAA=&#10;" stroked="f">
                       <v:textbox inset="0,0,0,0">
                         <w:txbxContent>
                           <w:p>
@@ -1358,16 +1411,16 @@
                               <w:rPr>
                                 <w:b/>
                                 <w:bCs/>
-                                <w:sz w:val="28"/>
-                                <w:szCs w:val="28"/>
+                                <w:sz w:val="32"/>
+                                <w:szCs w:val="32"/>
                               </w:rPr>
                             </w:pPr>
                             <w:r>
                               <w:rPr>
                                 <w:b/>
                                 <w:bCs/>
-                                <w:sz w:val="28"/>
-                                <w:szCs w:val="28"/>
+                                <w:sz w:val="32"/>
+                                <w:szCs w:val="32"/>
                               </w:rPr>
                               <w:t>寄</w:t>
                             </w:r>
@@ -1380,11 +1433,29 @@
                 </mc:Fallback>
               </mc:AlternateContent>
             </w:r>
-            <w:r>
-              <w:rPr>
-                <w:rFonts w:ascii="黑体" w:eastAsia="黑体" w:hAnsi="黑体" w:hint="eastAsia"/>
-                <w:sz w:val="15"/>
-                <w:szCs w:val="15"/>
+          </w:p>
+        </w:tc>
+        <w:tc>
+          <w:tcPr>
+            <w:tcW w:w="1778" w:type="dxa"/>
+            <w:gridSpan w:val="2"/>
+            <w:tcBorders>
+              <w:left w:val="nil"/>
+            </w:tcBorders>
+          </w:tcPr>
+          <w:p>
+            <w:pPr>
+              <w:rPr>
+                <w:rFonts w:ascii="黑体" w:eastAsia="黑体" w:hAnsi="黑体"/>
+                <w:sz w:val="18"/>
+                <w:szCs w:val="18"/>
+              </w:rPr>
+            </w:pPr>
+            <w:r>
+              <w:rPr>
+                <w:rFonts w:ascii="黑体" w:eastAsia="黑体" w:hAnsi="黑体" w:hint="eastAsia"/>
+                <w:sz w:val="18"/>
+                <w:szCs w:val="18"/>
               </w:rPr>
               <w:t>武仲互联网仲裁庭</w:t>
             </w:r>
@@ -1393,15 +1464,15 @@
             <w:pPr>
               <w:rPr>
                 <w:rFonts w:ascii="黑体" w:eastAsia="黑体" w:hAnsi="黑体"/>
-                <w:sz w:val="15"/>
-                <w:szCs w:val="15"/>
-              </w:rPr>
-            </w:pPr>
-            <w:r>
-              <w:rPr>
-                <w:rFonts w:ascii="黑体" w:eastAsia="黑体" w:hAnsi="黑体"/>
-                <w:sz w:val="15"/>
-                <w:szCs w:val="15"/>
+                <w:sz w:val="18"/>
+                <w:szCs w:val="18"/>
+              </w:rPr>
+            </w:pPr>
+            <w:r>
+              <w:rPr>
+                <w:rFonts w:ascii="黑体" w:eastAsia="黑体" w:hAnsi="黑体"/>
+                <w:sz w:val="18"/>
+                <w:szCs w:val="18"/>
               </w:rPr>
               <w:t>13896541251</w:t>
             </w:r>
@@ -1410,17 +1481,25 @@
             <w:pPr>
               <w:rPr>
                 <w:rFonts w:ascii="黑体" w:eastAsia="黑体" w:hAnsi="黑体"/>
-                <w:sz w:val="13"/>
-                <w:szCs w:val="13"/>
-              </w:rPr>
-            </w:pPr>
-            <w:r>
-              <w:rPr>
-                <w:rFonts w:ascii="黑体" w:eastAsia="黑体" w:hAnsi="黑体" w:hint="eastAsia"/>
-                <w:sz w:val="15"/>
-                <w:szCs w:val="15"/>
-              </w:rPr>
-              <w:t>湖北武汉</w:t>
+                <w:sz w:val="18"/>
+                <w:szCs w:val="18"/>
+              </w:rPr>
+            </w:pPr>
+            <w:r>
+              <w:rPr>
+                <w:rFonts w:ascii="黑体" w:eastAsia="黑体" w:hAnsi="黑体" w:hint="eastAsia"/>
+                <w:sz w:val="18"/>
+                <w:szCs w:val="18"/>
+              </w:rPr>
+              <w:t>湖北武汉市江岸区云林街</w:t>
+            </w:r>
+            <w:r>
+              <w:rPr>
+                <w:rFonts w:ascii="黑体" w:eastAsia="黑体" w:hAnsi="黑体"/>
+                <w:sz w:val="18"/>
+                <w:szCs w:val="18"/>
+              </w:rPr>
+              <w:t>67号</w:t>
             </w:r>
           </w:p>
         </w:tc>
@@ -1433,7 +1512,7 @@
         <w:tc>
           <w:tcPr>
             <w:tcW w:w="3859" w:type="dxa"/>
-            <w:gridSpan w:val="4"/>
+            <w:gridSpan w:val="5"/>
             <w:tcBorders>
               <w:left w:val="nil"/>
               <w:bottom w:val="nil"/>
@@ -1465,8 +1544,7 @@
         </w:tc>
         <w:tc>
           <w:tcPr>
-            <w:tcW w:w="1584" w:type="dxa"/>
-            <w:gridSpan w:val="3"/>
+            <w:tcW w:w="1316" w:type="dxa"/>
             <w:tcBorders>
               <w:left w:val="nil"/>
               <w:bottom w:val="nil"/>
@@ -1501,12 +1579,28 @@
     </w:tbl>
     <w:p>
       <w:pPr>
-        <w:spacing w:line="20" w:lineRule="exact"/>
+        <w:rPr>
+          <w:szCs w:val="21"/>
+        </w:rPr>
+      </w:pPr>
+    </w:p>
+    <w:p>
+      <w:pPr>
+        <w:rPr>
+          <w:szCs w:val="21"/>
+        </w:rPr>
+      </w:pPr>
+    </w:p>
+    <w:p>
+      <w:pPr>
+        <w:rPr>
+          <w:szCs w:val="21"/>
+        </w:rPr>
       </w:pPr>
     </w:p>
     <w:sectPr>
-      <w:pgSz w:w="5954" w:h="7088" w:code="509"/>
-      <w:pgMar w:top="113" w:right="113" w:bottom="113" w:left="113" w:header="0" w:footer="0" w:gutter="0"/>
+      <w:pgSz w:w="5670" w:h="10206" w:code="509"/>
+      <w:pgMar w:top="227" w:right="227" w:bottom="227" w:left="227" w:header="0" w:footer="0" w:gutter="0"/>
       <w:cols w:space="425"/>
       <w:vAlign w:val="center"/>
       <w:docGrid w:linePitch="312"/>
@@ -2284,7 +2378,7 @@
 </file>
 
 <file path=customXml/itemProps1.xml><?xml version="1.0" encoding="utf-8"?>
-<ds:datastoreItem xmlns:ds="http://schemas.openxmlformats.org/officeDocument/2006/customXml" ds:itemID="{306B5926-2939-4113-A6FD-20AC76658133}">
+<ds:datastoreItem xmlns:ds="http://schemas.openxmlformats.org/officeDocument/2006/customXml" ds:itemID="{D2AC736B-570D-4F6A-A342-F97D39C4C333}">
   <ds:schemaRefs>
     <ds:schemaRef ds:uri="http://schemas.openxmlformats.org/officeDocument/2006/bibliography"/>
   </ds:schemaRefs>

</xml_diff>